<commit_message>
Fix hotel section in design
</commit_message>
<xml_diff>
--- a/report/report_mak1g11.docx
+++ b/report/report_mak1g11.docx
@@ -34,6 +34,13 @@
           <w:spacing w:val="-2"/>
         </w:rPr>
         <w:lastRenderedPageBreak/>
+        <w:br w:type="column"/>
+      </w:r>
+      <w:r>
+        <w:rPr>
+          <w:spacing w:val="-2"/>
+        </w:rPr>
+        <w:lastRenderedPageBreak/>
         <w:t>Mohammad Ali Khan</w:t>
       </w:r>
     </w:p>
@@ -49,39 +56,6 @@
           <w:spacing w:val="-2"/>
         </w:rPr>
         <w:t>University of Southampton</w:t>
-      </w:r>
-      <w:r>
-        <w:rPr>
-          <w:spacing w:val="-2"/>
-        </w:rPr>
-        <w:br/>
-      </w:r>
-      <w:r>
-        <w:rPr>
-          <w:spacing w:val="-2"/>
-        </w:rPr>
-        <w:t>Montefiore House, Wessex Lane</w:t>
-      </w:r>
-      <w:r>
-        <w:rPr>
-          <w:spacing w:val="-2"/>
-        </w:rPr>
-        <w:br/>
-      </w:r>
-      <w:r>
-        <w:rPr>
-          <w:spacing w:val="-2"/>
-        </w:rPr>
-        <w:t>Swaythling, Southampton</w:t>
-      </w:r>
-      <w:r>
-        <w:rPr>
-          <w:spacing w:val="-2"/>
-        </w:rPr>
-        <w:br/>
-      </w:r>
-      <w:r>
-        <w:t>+44 74 12360633</w:t>
       </w:r>
     </w:p>
     <w:p>
@@ -100,6 +74,12 @@
           <w:t>mak1g11@soton.ac.uk</w:t>
         </w:r>
       </w:hyperlink>
+      <w:r>
+        <w:rPr>
+          <w:spacing w:val="-2"/>
+        </w:rPr>
+        <w:t xml:space="preserve"> </w:t>
+      </w:r>
     </w:p>
     <w:p>
       <w:pPr>
@@ -120,160 +100,8 @@
           <w:spacing w:val="-2"/>
         </w:rPr>
         <w:lastRenderedPageBreak/>
-        <w:t>Fabrice Clarke</w:t>
-      </w:r>
-    </w:p>
-    <w:p>
-      <w:pPr>
-        <w:pStyle w:val="Affiliations"/>
-        <w:rPr>
-          <w:spacing w:val="-2"/>
-        </w:rPr>
-      </w:pPr>
-      <w:r>
-        <w:rPr>
-          <w:spacing w:val="-2"/>
-        </w:rPr>
-        <w:t xml:space="preserve">University of Southampton </w:t>
-      </w:r>
-    </w:p>
-    <w:p>
-      <w:pPr>
-        <w:pStyle w:val="Affiliations"/>
-        <w:rPr>
-          <w:spacing w:val="-2"/>
-        </w:rPr>
-      </w:pPr>
-      <w:r>
-        <w:rPr>
-          <w:spacing w:val="-2"/>
-        </w:rPr>
-        <w:t>131 Broadlands Road</w:t>
-      </w:r>
-      <w:r>
-        <w:rPr>
-          <w:spacing w:val="-2"/>
-        </w:rPr>
-        <w:br/>
-      </w:r>
-      <w:r>
-        <w:rPr>
-          <w:spacing w:val="-2"/>
-        </w:rPr>
-        <w:t>Southampton</w:t>
-      </w:r>
-      <w:r>
-        <w:rPr>
-          <w:spacing w:val="-2"/>
-        </w:rPr>
-        <w:br/>
-      </w:r>
-      <w:r>
-        <w:t>+44 74 12360633</w:t>
-      </w:r>
-    </w:p>
-    <w:p>
-      <w:pPr>
-        <w:pStyle w:val="E-Mail"/>
-        <w:rPr>
-          <w:spacing w:val="-2"/>
-        </w:rPr>
-      </w:pPr>
-      <w:hyperlink r:id="rId9" w:history="1">
-        <w:r>
-          <w:rPr>
-            <w:rStyle w:val="Hyperlink"/>
-            <w:spacing w:val="-2"/>
-          </w:rPr>
-          <w:t>fc1g11@soton.ac.uk</w:t>
-        </w:r>
-      </w:hyperlink>
-    </w:p>
-    <w:p>
-      <w:pPr>
-        <w:pStyle w:val="Author"/>
-        <w:spacing w:after="0"/>
-        <w:rPr>
-          <w:spacing w:val="-2"/>
-        </w:rPr>
-      </w:pPr>
-      <w:r>
-        <w:rPr>
-          <w:spacing w:val="-2"/>
-        </w:rPr>
-        <w:br w:type="column"/>
-      </w:r>
-      <w:r>
-        <w:rPr>
-          <w:spacing w:val="-2"/>
-        </w:rPr>
-        <w:lastRenderedPageBreak/>
-        <w:t>David Brewis</w:t>
-      </w:r>
-    </w:p>
-    <w:p>
-      <w:pPr>
-        <w:pStyle w:val="Affiliations"/>
-        <w:rPr>
-          <w:spacing w:val="-2"/>
-        </w:rPr>
-      </w:pPr>
-      <w:r>
-        <w:rPr>
-          <w:spacing w:val="-2"/>
-        </w:rPr>
-        <w:t>University of Southampton</w:t>
-      </w:r>
-      <w:r>
-        <w:rPr>
-          <w:spacing w:val="-2"/>
-        </w:rPr>
-        <w:br/>
-      </w:r>
-      <w:r>
-        <w:rPr>
-          <w:spacing w:val="-2"/>
-        </w:rPr>
-        <w:t>131 Broadlands Road</w:t>
-      </w:r>
-      <w:r>
-        <w:rPr>
-          <w:spacing w:val="-2"/>
-        </w:rPr>
-        <w:br/>
-      </w:r>
-      <w:r>
-        <w:rPr>
-          <w:spacing w:val="-2"/>
-        </w:rPr>
-        <w:t>Southampton</w:t>
-      </w:r>
-      <w:r>
-        <w:rPr>
-          <w:spacing w:val="-2"/>
-        </w:rPr>
-        <w:br/>
-      </w:r>
-      <w:r>
-        <w:t>+44 74 12360633</w:t>
-      </w:r>
-    </w:p>
-    <w:p>
-      <w:pPr>
-        <w:pStyle w:val="E-Mail"/>
-        <w:rPr>
-          <w:spacing w:val="-2"/>
-        </w:rPr>
-      </w:pPr>
-      <w:hyperlink r:id="rId10" w:history="1">
-        <w:r>
-          <w:rPr>
-            <w:rStyle w:val="Hyperlink"/>
-            <w:spacing w:val="-2"/>
-          </w:rPr>
-          <w:t>db8g11@soton.ac.uk</w:t>
-        </w:r>
-      </w:hyperlink>
+        <w:t xml:space="preserve"> </w:t>
+      </w:r>
     </w:p>
     <w:p>
       <w:pPr>
@@ -317,13 +145,33 @@
         <w:pStyle w:val="Abstract"/>
       </w:pPr>
       <w:r>
-        <w:t>This paper discuss the TAC Trading Competitions, mentioning different challenges faced</w:t>
+        <w:t>This paper discuss</w:t>
+      </w:r>
+      <w:r>
+        <w:t>es</w:t>
+      </w:r>
+      <w:r>
+        <w:t xml:space="preserve"> the TAC Trading Competition, mentioning different challenges faced</w:t>
       </w:r>
       <w:r>
         <w:t>.</w:t>
       </w:r>
       <w:r>
-        <w:t xml:space="preserve"> It then details the design and strategies of Agent Elman, mentioning the reasons behind different decisions. Lastly, it analyses the result of the competition and the </w:t>
+        <w:t xml:space="preserve"> It then details the design and strategies of Agent Elman, </w:t>
+      </w:r>
+      <w:r>
+        <w:t>justifying the</w:t>
+      </w:r>
+      <w:r>
+        <w:t xml:space="preserve"> decisions</w:t>
+      </w:r>
+      <w:r>
+        <w:t xml:space="preserve"> taken</w:t>
+      </w:r>
+      <w:bookmarkStart w:id="0" w:name="_GoBack"/>
+      <w:bookmarkEnd w:id="0"/>
+      <w:r>
+        <w:t xml:space="preserve">. Lastly, it analyses the result of the competition and the </w:t>
       </w:r>
       <w:r>
         <w:t>agent’s</w:t>
@@ -517,19 +365,179 @@
       </w:r>
     </w:p>
     <w:p>
-      <w:r>
-        <w:t>There were a number of challenges faced by us while designing the agent.</w:t>
-      </w:r>
-    </w:p>
-    <w:p>
       <w:pPr>
         <w:pStyle w:val="Heading2"/>
       </w:pPr>
       <w:r>
+        <w:t>Entertainment</w:t>
+      </w:r>
+    </w:p>
+    <w:p>
+      <w:r>
+        <w:t xml:space="preserve">Entertainment allows agents to buy and sell tickets. This means that the agent can look to obtain the high utility tickets from other agents for their packages while also getting rid of unwanted tickets. However, this is a bit more complicated. We do not want to buy tickets which are not high utility, thus going into loss. Nor do we want to overpay than our utility. Lastly, we may also need to check how much we sell our tickets for. We do not want to sell a ticket too cheaply because that might mean that </w:t>
+      </w:r>
+      <w:r>
+        <w:t xml:space="preserve">another agent gets a ticket </w:t>
+      </w:r>
+      <w:r>
+        <w:t>DESIGN</w:t>
+      </w:r>
+    </w:p>
+    <w:p>
+      <w:r>
+        <w:t>W</w:t>
+      </w:r>
+      <w:r>
+        <w:t xml:space="preserve">e firstly set about </w:t>
+      </w:r>
+      <w:r>
+        <w:t>making the code a lot more readable.</w:t>
+      </w:r>
+      <w:r>
+        <w:t xml:space="preserve"> To achieve this, we </w:t>
+      </w:r>
+      <w:r>
+        <w:t xml:space="preserve">created </w:t>
+      </w:r>
+      <w:r>
+        <w:t>Client, ClientPackage classes to keep track of different packages we created for our</w:t>
+      </w:r>
+      <w:r>
+        <w:t xml:space="preserve"> clients and also checking if they are feasible or not.</w:t>
+      </w:r>
+      <w:r>
+        <w:t xml:space="preserve"> We also created a</w:t>
+      </w:r>
+      <w:r>
+        <w:t xml:space="preserve"> tracker class to keep track of </w:t>
+      </w:r>
+      <w:r>
+        <w:t>different tickets that our agent had for different clie</w:t>
+      </w:r>
+      <w:r>
+        <w:t>n</w:t>
+      </w:r>
+      <w:r>
+        <w:t>ts</w:t>
+      </w:r>
+      <w:r>
+        <w:t>.</w:t>
+      </w:r>
+    </w:p>
+    <w:p>
+      <w:pPr>
+        <w:pStyle w:val="Heading2"/>
+      </w:pPr>
+      <w:r>
         <w:t>Flights</w:t>
       </w:r>
     </w:p>
     <w:p>
+      <w:r>
+        <w:t>T</w:t>
+      </w:r>
+      <w:r>
+        <w:t xml:space="preserve">here </w:t>
+      </w:r>
+      <w:r>
+        <w:t>are</w:t>
+      </w:r>
+      <w:r>
+        <w:t xml:space="preserve"> no restrictions </w:t>
+      </w:r>
+      <w:r>
+        <w:t>to</w:t>
+      </w:r>
+      <w:r>
+        <w:t xml:space="preserve"> number of flights available each day, the cost of the tickets initially </w:t>
+      </w:r>
+      <w:r>
+        <w:t>being</w:t>
+      </w:r>
+      <w:r>
+        <w:t xml:space="preserve"> </w:t>
+      </w:r>
+      <w:r>
+        <w:t>$250 – 400</w:t>
+      </w:r>
+      <w:r>
+        <w:t>,</w:t>
+      </w:r>
+      <w:r>
+        <w:t>and then stochastically changing between $150</w:t>
+      </w:r>
+      <w:r>
+        <w:t xml:space="preserve"> –</w:t>
+      </w:r>
+      <w:r>
+        <w:t xml:space="preserve"> 400</w:t>
+      </w:r>
+      <w:r>
+        <w:t xml:space="preserve">. </w:t>
+      </w:r>
+      <w:r>
+        <w:t>However, f</w:t>
+      </w:r>
+      <w:r>
+        <w:t xml:space="preserve">light prices </w:t>
+      </w:r>
+      <w:r>
+        <w:t>generally increase with time, meaning</w:t>
+      </w:r>
+      <w:r>
+        <w:t xml:space="preserve"> </w:t>
+      </w:r>
+      <w:r>
+        <w:t>it’s</w:t>
+      </w:r>
+      <w:r>
+        <w:t xml:space="preserve"> good to buy the ticket as soon as possible.</w:t>
+      </w:r>
+      <w:r>
+        <w:t xml:space="preserve"> It would allow us to get the flight tickets for a cheap price</w:t>
+      </w:r>
+      <w:r>
+        <w:t xml:space="preserve"> and get the flight purchase out of the way. However, it </w:t>
+      </w:r>
+      <w:r>
+        <w:t>is still</w:t>
+      </w:r>
+      <w:r>
+        <w:t xml:space="preserve"> possible that sometimes, flight tickets would be more </w:t>
+      </w:r>
+      <w:r>
+        <w:lastRenderedPageBreak/>
+        <w:t xml:space="preserve">expensive at the beginning and </w:t>
+      </w:r>
+      <w:r>
+        <w:t xml:space="preserve">hence cost us more in the long run. Moreover, they could also </w:t>
+      </w:r>
+      <w:r>
+        <w:t>decrease in price</w:t>
+      </w:r>
+      <w:r>
+        <w:t xml:space="preserve"> to $150, which would be at least $100 even if we bought the flights at $250 initially</w:t>
+      </w:r>
+      <w:r>
+        <w:t>, the lowest possible price</w:t>
+      </w:r>
+      <w:r>
+        <w:t xml:space="preserve">. Therefore, </w:t>
+      </w:r>
+      <w:r>
+        <w:t>we decided to be more opportunistic in our bidding strategy</w:t>
+      </w:r>
+      <w:r>
+        <w:t xml:space="preserve"> by following the peturbations of the function</w:t>
+      </w:r>
+      <w:r>
+        <w:t xml:space="preserve">. </w:t>
+      </w:r>
+      <w:r>
+        <w:t>If an ticket prices increased by more than $10 in the next perturbation, our agent quickly buys the ticket, as the function is an increasing on. Otherwise, it would wait, although automatically buying at $150 if the price fell to that.</w:t>
+      </w:r>
+    </w:p>
+    <w:p>
       <w:pPr>
         <w:pStyle w:val="Heading2"/>
       </w:pPr>
@@ -539,397 +547,229 @@
     </w:p>
     <w:p>
       <w:r>
-        <w:t xml:space="preserve">Hotels are the </w:t>
-      </w:r>
-      <w:r>
-        <w:t>bottleneck of the whole competition and the single limiting factor.</w:t>
-      </w:r>
-      <w:r>
-        <w:t xml:space="preserve"> One of the reasons</w:t>
-      </w:r>
-      <w:r>
-        <w:t xml:space="preserve"> for this</w:t>
-      </w:r>
-      <w:r>
-        <w:t xml:space="preserve"> is the limited number </w:t>
-      </w:r>
-      <w:r>
-        <w:t>of hotel rooms. This means that, given the different client preferences</w:t>
-      </w:r>
-      <w:r>
-        <w:t xml:space="preserve"> and combinations, our agent could potentially miss out on the hotels if our hotel bids aren’t good enough.</w:t>
-      </w:r>
-      <w:r>
-        <w:t xml:space="preserve"> However, this also means</w:t>
+        <w:t xml:space="preserve">Hotels are the bottleneck of the whole competition and the single limiting factor. One of the reasons for this is the limited number of hotel rooms. This means that, given the different client preferences and combinations, our agent could potentially miss out on the hotels if our hotel bids aren’t good enough. </w:t>
+      </w:r>
+      <w:r>
+        <w:t>T</w:t>
+      </w:r>
+      <w:r>
+        <w:t xml:space="preserve">his also means </w:t>
+      </w:r>
+      <w:r>
+        <w:t>t</w:t>
+      </w:r>
+      <w:r>
+        <w:t>hat our package becomes void as the client needs to stay at a hotel</w:t>
+      </w:r>
+      <w:r>
+        <w:t xml:space="preserve"> during their stay</w:t>
+      </w:r>
+      <w:r>
+        <w:t xml:space="preserve"> and cannot switch hotel</w:t>
+      </w:r>
+      <w:r>
+        <w:t>s</w:t>
+      </w:r>
+      <w:r>
+        <w:t xml:space="preserve">. </w:t>
+      </w:r>
+      <w:r>
+        <w:t>Therefore, we developed many</w:t>
+      </w:r>
+      <w:r>
+        <w:t xml:space="preserve"> strategies we placed to </w:t>
+      </w:r>
+      <w:r>
+        <w:t>improve our agent, the simplest being bidding 251 initially as opposed to 250, giving us an edge over naïve agents.</w:t>
+      </w:r>
+    </w:p>
+    <w:p>
+      <w:pPr>
+        <w:pStyle w:val="Heading3"/>
+      </w:pPr>
+      <w:r>
+        <w:t>Deciding on hotel</w:t>
+      </w:r>
+    </w:p>
+    <w:p>
+      <w:r>
+        <w:t xml:space="preserve">When it came to deciding which type of hotel our agent would bid on, we considered two factors: utility and duration of stay. The good hotel would cost more most of the time and we do not want to overspend especially </w:t>
+      </w:r>
+      <w:r>
+        <w:t xml:space="preserve">if </w:t>
+      </w:r>
+      <w:r>
+        <w:t>we are not getting good utility out it. Moreover, getting good hotel rooms for more</w:t>
+      </w:r>
+      <w:r>
+        <w:t xml:space="preserve"> day</w:t>
+      </w:r>
+      <w:r>
+        <w:t xml:space="preserve"> would be </w:t>
+      </w:r>
+      <w:r>
+        <w:t>hard</w:t>
+      </w:r>
+      <w:r>
+        <w:t xml:space="preserve"> and we are likely to miss out </w:t>
+      </w:r>
+      <w:r>
+        <w:t>a room and potentially jeopardise our package. Our agent bids for good hotels for clients having utility of more than 90 for Tampa Towers and duration of three days or less</w:t>
+      </w:r>
+    </w:p>
+    <w:p>
+      <w:pPr>
+        <w:pStyle w:val="Heading3"/>
+      </w:pPr>
+      <w:r>
+        <w:t>Reacting on competition</w:t>
+      </w:r>
+    </w:p>
+    <w:p>
+      <w:r>
+        <w:t xml:space="preserve">The naïve agent strategy was to always add 50 to the agent asking price. This meant that the increase in agent bidding was </w:t>
+      </w:r>
+      <w:r>
+        <w:t xml:space="preserve">static. Instead, we </w:t>
+      </w:r>
+      <w:r>
+        <w:t>decided to calculate the different between the last two ask prices. This way, we are reacting on the competition and have a better chance of getting what we need.</w:t>
+      </w:r>
+    </w:p>
+    <w:p>
+      <w:pPr>
+        <w:pStyle w:val="Heading3"/>
+      </w:pPr>
+      <w:r>
+        <w:t>Rescheduling</w:t>
+      </w:r>
+    </w:p>
+    <w:p>
+      <w:r>
+        <w:t>To mitigate th</w:t>
+      </w:r>
+      <w:r>
+        <w:t>e</w:t>
       </w:r>
       <w:r>
         <w:t xml:space="preserve"> </w:t>
       </w:r>
       <w:r>
-        <w:t>that if we miss out on a hotel room</w:t>
-      </w:r>
-      <w:r>
-        <w:t xml:space="preserve">. </w:t>
-      </w:r>
-      <w:r>
-        <w:t>This is the main problem</w:t>
-      </w:r>
-      <w:r>
-        <w:t>, since it means that our package becomes void as the client needs to stay at a hotel and c</w:t>
-      </w:r>
-      <w:r>
-        <w:t>annot switch to the other hotel.</w:t>
-      </w:r>
-      <w:r>
-        <w:t xml:space="preserve"> Moreover, this would mean buying another flight to accommodate the client, thereby increasing the cost of the package.</w:t>
-      </w:r>
-    </w:p>
-    <w:p>
-      <w:pPr>
-        <w:pStyle w:val="Heading2"/>
-      </w:pPr>
-      <w:r>
-        <w:t>Entertainment</w:t>
-      </w:r>
-    </w:p>
-    <w:p>
-      <w:r>
-        <w:t xml:space="preserve">Entertainment allows agents to buy and sell tickets. This means that the agent can look to obtain the high utility tickets from other agents </w:t>
-      </w:r>
+        <w:t>problem</w:t>
+      </w:r>
+      <w:r>
+        <w:t xml:space="preserve"> of missing out on a hotel room</w:t>
+      </w:r>
+      <w:r>
+        <w:t xml:space="preserve"> and voiding our package,</w:t>
+      </w:r>
+      <w:r>
+        <w:t xml:space="preserve"> we </w:t>
+      </w:r>
+      <w:r>
+        <w:t>improved</w:t>
+      </w:r>
+      <w:r>
+        <w:t xml:space="preserve"> the naïve plan of the dummy agent. </w:t>
+      </w:r>
+      <w:r>
+        <w:t xml:space="preserve">Once all hotel auctions close, we loop over our packages and check if none are infeasible any more. In such a case, </w:t>
+      </w:r>
+      <w:r>
+        <w:t xml:space="preserve">our agent figures out the next longest package possible with the available rooms and purchases an extra </w:t>
+      </w:r>
+      <w:r>
+        <w:t>flight to or from the vacation venue. W</w:t>
+      </w:r>
+      <w:r>
+        <w:t>e take a small hit wi</w:t>
+      </w:r>
+      <w:r>
+        <w:t xml:space="preserve">th the extra cost of the flight </w:t>
+      </w:r>
+      <w:r>
+        <w:t>to complete feasible packages</w:t>
+      </w:r>
+      <w:r>
+        <w:t>.</w:t>
+      </w:r>
+    </w:p>
+    <w:p>
+      <w:pPr>
+        <w:pStyle w:val="Heading3"/>
+      </w:pPr>
+      <w:r>
+        <w:t>Limit</w:t>
+      </w:r>
+    </w:p>
+    <w:p>
+      <w:r>
+        <w:t xml:space="preserve">Another problem is </w:t>
+      </w:r>
+      <w:r>
+        <w:t>overbidding.</w:t>
+      </w:r>
+      <w:r>
+        <w:t xml:space="preserve"> This can be in the case where </w:t>
+      </w:r>
+      <w:r>
+        <w:t xml:space="preserve">some agents end up bidding high on some tickets. Our agent would try and increase on that, but we do not want to end up spending too much money, sending us into a negative score. Therefore, we also enforce a limiting </w:t>
+      </w:r>
+      <w:r>
+        <w:t>price</w:t>
+      </w:r>
+      <w:r>
+        <w:t xml:space="preserve"> of $650</w:t>
+      </w:r>
+      <w:r>
+        <w:t>, so that we do not end up going in loss.</w:t>
+      </w:r>
+    </w:p>
+    <w:p>
+      <w:pPr>
+        <w:pStyle w:val="Heading3"/>
+      </w:pPr>
       <w:r>
         <w:lastRenderedPageBreak/>
-        <w:t xml:space="preserve">for their packages while also getting rid of unwanted tickets. However, this is a bit more complicated. We do not want to buy tickets which are not high utility, thus going into loss. Nor do we want to overpay than our utility. Lastly, we may also need to check how much we sell our tickets for. We do not want to sell a ticket too cheaply because that might mean that </w:t>
-      </w:r>
-      <w:r>
-        <w:t>another agent gets a ticket for a high utility, thus increasing their own scores.</w:t>
-      </w:r>
-    </w:p>
-    <w:p>
-      <w:pPr>
-        <w:pStyle w:val="Heading2"/>
-      </w:pPr>
-      <w:r>
-        <w:t>General</w:t>
-      </w:r>
-    </w:p>
-    <w:p>
-      <w:r>
-        <w:t xml:space="preserve">Finally, apart from the </w:t>
-      </w:r>
-      <w:r>
-        <w:t>different issues regarding the different systems, we also need to make our agent more reactive and dynamic, changing our strategies as we go. We also want to have an idea of possible utilities we can get, and also a track of our variables and tickets we buy, therefore allowing us to better understand where we stand. Agentware code is also extremely legacy so there is a pressing need to bring Object-Oriented programming into the picture.</w:t>
-      </w:r>
-    </w:p>
-    <w:p>
-      <w:pPr>
-        <w:pStyle w:val="Heading1"/>
-        <w:spacing w:before="120"/>
-      </w:pPr>
-      <w:r>
-        <w:t>DESIGN</w:t>
-      </w:r>
-    </w:p>
-    <w:p>
-      <w:r>
-        <w:t>W</w:t>
-      </w:r>
-      <w:r>
-        <w:t xml:space="preserve">e firstly set about </w:t>
-      </w:r>
-      <w:r>
-        <w:t>making the code a lot more readable.</w:t>
-      </w:r>
-      <w:r>
-        <w:t xml:space="preserve"> To achieve this, we </w:t>
-      </w:r>
-      <w:r>
-        <w:t xml:space="preserve">created </w:t>
-      </w:r>
-      <w:r>
-        <w:t>Client, ClientPackage classes to keep track of different packages we created for our</w:t>
-      </w:r>
-      <w:r>
-        <w:t xml:space="preserve"> clients and also checking if they are feasible or not.</w:t>
-      </w:r>
-      <w:r>
-        <w:t xml:space="preserve"> We also created a</w:t>
-      </w:r>
-      <w:r>
-        <w:t xml:space="preserve"> tracker class to keep track of </w:t>
-      </w:r>
-      <w:r>
-        <w:t>different tickets that our agent had for different clie</w:t>
-      </w:r>
-      <w:r>
-        <w:t>n</w:t>
-      </w:r>
-      <w:r>
-        <w:t>ts</w:t>
+        <w:t>Scatter Shot</w:t>
+      </w:r>
+    </w:p>
+    <w:p>
+      <w:r>
+        <w:t>One last thing we do is bid for a hotel in</w:t>
+      </w:r>
+      <w:r>
+        <w:t xml:space="preserve"> an auction that we </w:t>
+      </w:r>
+      <w:r>
+        <w:t>are not participating in i.e. we do not need any rooms from that auction</w:t>
+      </w:r>
+      <w:r>
+        <w:t>. I</w:t>
+      </w:r>
+      <w:r>
+        <w:t>n this case</w:t>
+      </w:r>
+      <w:r>
+        <w:t xml:space="preserve">, our agent makes a small bid of </w:t>
+      </w:r>
+      <w:r>
+        <w:t>$</w:t>
+      </w:r>
+      <w:r>
+        <w:t>20</w:t>
       </w:r>
       <w:r>
         <w:t>.</w:t>
       </w:r>
-    </w:p>
-    <w:p>
-      <w:pPr>
-        <w:pStyle w:val="Heading2"/>
-      </w:pPr>
-      <w:r>
-        <w:t>Flights</w:t>
-      </w:r>
-    </w:p>
-    <w:p>
-      <w:r>
-        <w:t>T</w:t>
-      </w:r>
-      <w:r>
-        <w:t xml:space="preserve">here </w:t>
-      </w:r>
-      <w:r>
-        <w:t>are</w:t>
-      </w:r>
-      <w:r>
-        <w:t xml:space="preserve"> no restrictions </w:t>
-      </w:r>
-      <w:r>
-        <w:t>to</w:t>
-      </w:r>
-      <w:r>
-        <w:t xml:space="preserve"> number of flights available each day, the cost of the tickets initially </w:t>
-      </w:r>
-      <w:r>
-        <w:t>being</w:t>
-      </w:r>
-      <w:r>
-        <w:t xml:space="preserve"> </w:t>
-      </w:r>
-      <w:r>
-        <w:t>$250 – 400</w:t>
-      </w:r>
-      <w:r>
-        <w:t>,</w:t>
-      </w:r>
-      <w:r>
-        <w:t>and then stochastically changing between $150</w:t>
-      </w:r>
-      <w:r>
-        <w:t xml:space="preserve"> –</w:t>
-      </w:r>
-      <w:r>
-        <w:t xml:space="preserve"> 400</w:t>
-      </w:r>
-      <w:r>
-        <w:t xml:space="preserve">. </w:t>
-      </w:r>
-      <w:r>
-        <w:t>However, f</w:t>
-      </w:r>
-      <w:r>
-        <w:t xml:space="preserve">light prices </w:t>
-      </w:r>
-      <w:r>
-        <w:t>generally increase with time, meaning</w:t>
-      </w:r>
-      <w:r>
-        <w:t xml:space="preserve"> </w:t>
-      </w:r>
-      <w:r>
-        <w:t>it’s</w:t>
-      </w:r>
-      <w:r>
-        <w:t xml:space="preserve"> good to buy the ticket as soon as possible.</w:t>
-      </w:r>
-      <w:r>
-        <w:t xml:space="preserve"> It would allow us to get the flight tickets for a cheap price</w:t>
-      </w:r>
-      <w:r>
-        <w:t xml:space="preserve"> and get the flight purchase out of the way. However, it </w:t>
-      </w:r>
-      <w:r>
-        <w:t>is still</w:t>
-      </w:r>
-      <w:r>
-        <w:t xml:space="preserve"> possible that sometimes, flight tickets would be more expensive at the beginning and </w:t>
-      </w:r>
-      <w:r>
-        <w:t xml:space="preserve">hence cost us more in the long run. Moreover, they could also </w:t>
-      </w:r>
-      <w:r>
-        <w:t>decrease in price</w:t>
-      </w:r>
-      <w:r>
-        <w:t xml:space="preserve"> to $150, which would be at least $100 even if we bought the flights at $250 initially</w:t>
-      </w:r>
-      <w:r>
-        <w:t>, the lowest possible price</w:t>
-      </w:r>
-      <w:r>
-        <w:t xml:space="preserve">. Therefore, </w:t>
-      </w:r>
-      <w:r>
-        <w:t>we decided to be more opportunistic in our bidding strategy</w:t>
-      </w:r>
-      <w:r>
-        <w:t xml:space="preserve"> by following the peturbations of the function</w:t>
-      </w:r>
-      <w:r>
-        <w:t xml:space="preserve">. </w:t>
-      </w:r>
-      <w:r>
-        <w:t>If an ticket prices increased by more than $10 in the next perturbation, our agent quickly buys the ticket, as the function is an increasing on. Otherwise, it would wait, although automatically buying at $150 if the price fell to that.</w:t>
-      </w:r>
-      <w:bookmarkStart w:id="0" w:name="_GoBack"/>
-      <w:bookmarkEnd w:id="0"/>
-    </w:p>
-    <w:p>
-      <w:pPr>
-        <w:pStyle w:val="Heading2"/>
-      </w:pPr>
-      <w:r>
-        <w:t>Hotels</w:t>
-      </w:r>
-    </w:p>
-    <w:p>
-      <w:r>
-        <w:t xml:space="preserve">Hotels were the most important part of </w:t>
-      </w:r>
-      <w:r>
-        <w:t>the auction so there were many different strategies we placed to have an overall improvement in our agent behavior.</w:t>
-      </w:r>
-    </w:p>
-    <w:p>
-      <w:pPr>
-        <w:pStyle w:val="Heading3"/>
-      </w:pPr>
-      <w:r>
-        <w:t>Deciding on hotel</w:t>
-      </w:r>
-    </w:p>
-    <w:p>
-      <w:r>
-        <w:t xml:space="preserve">We also do not want to buy good hotels if they stretch over the holiday and are a low utility. Therefore, any client with hotel preference lower than 90 is given the bad hotel. Moreover, if their </w:t>
-      </w:r>
-      <w:r>
-        <w:lastRenderedPageBreak/>
-        <w:t xml:space="preserve">stay is over 2 day, we automatically give them </w:t>
-      </w:r>
-      <w:r>
-        <w:t xml:space="preserve">the bad hotel. This means we can somewhat even out the rooms, thus </w:t>
-      </w:r>
-      <w:r>
-        <w:t>reducing chance of bottlenecking somewhere.</w:t>
-      </w:r>
-    </w:p>
-    <w:p>
-      <w:pPr>
-        <w:pStyle w:val="Heading3"/>
-      </w:pPr>
-      <w:r>
-        <w:t>Reacting on competition</w:t>
-      </w:r>
-    </w:p>
-    <w:p>
-      <w:r>
-        <w:t xml:space="preserve">The naïve agent strategy was to always add 50 to the agent asking price. This meant that the increase in agent bidding was </w:t>
-      </w:r>
-      <w:r>
-        <w:t xml:space="preserve">static. Instead, we </w:t>
-      </w:r>
-      <w:r>
-        <w:t>decided to calculate the different between the last two ask prices. This way, we are reacting on the competition and have a better chance of getting what we need.</w:t>
-      </w:r>
-    </w:p>
-    <w:p>
-      <w:pPr>
-        <w:pStyle w:val="Heading3"/>
-      </w:pPr>
-      <w:r>
-        <w:t>Rescheduling</w:t>
-      </w:r>
-    </w:p>
-    <w:p>
-      <w:r>
-        <w:t xml:space="preserve">One big problem with hotels is that </w:t>
-      </w:r>
-      <w:r>
-        <w:t xml:space="preserve">if we do not get a hotel room in a trip, it could potentially ruin the whole package, giving us a considerable amount of loss. To mitigate this </w:t>
-      </w:r>
-      <w:r>
-        <w:t xml:space="preserve">problem, we changed the naïve plan of the dummy agent. </w:t>
-      </w:r>
-      <w:r>
-        <w:t>Instead of only buying flights</w:t>
-      </w:r>
-      <w:r>
-        <w:t xml:space="preserve"> at the beginning, we re</w:t>
-      </w:r>
-      <w:r>
-        <w:t>-</w:t>
-      </w:r>
-      <w:r>
-        <w:t xml:space="preserve">calculate the feasibility </w:t>
-      </w:r>
-      <w:r>
-        <w:t xml:space="preserve">of our package and buy another flight in a bid to keep complete our package. This is only done in the case that it is possible to </w:t>
-      </w:r>
-      <w:r>
-        <w:t>complete the package with our new flight, meaning that we take a small hit wi</w:t>
-      </w:r>
-      <w:r>
-        <w:t xml:space="preserve">th the extra cost of the flight, but we </w:t>
-      </w:r>
-      <w:r>
-        <w:t>manage to complete feasible packages, giving us good utility.</w:t>
-      </w:r>
-    </w:p>
-    <w:p>
-      <w:pPr>
-        <w:pStyle w:val="Heading3"/>
-      </w:pPr>
-      <w:r>
-        <w:t>Limit</w:t>
-      </w:r>
-    </w:p>
-    <w:p>
-      <w:r>
-        <w:t xml:space="preserve">Another problem is </w:t>
-      </w:r>
-      <w:r>
-        <w:t>overbidding.</w:t>
-      </w:r>
-      <w:r>
-        <w:t xml:space="preserve"> This can be in the case where </w:t>
-      </w:r>
-      <w:r>
-        <w:t xml:space="preserve">some agents end up bidding high on some tickets. Our agent would try and increase on that, but we do not want to end up spending too much money, sending us into a negative score. Therefore, we also enforce a limiting </w:t>
-      </w:r>
-      <w:r>
-        <w:t>price, so that we do not end up going in loss.</w:t>
-      </w:r>
-    </w:p>
-    <w:p>
-      <w:pPr>
-        <w:pStyle w:val="Heading3"/>
-      </w:pPr>
-      <w:r>
-        <w:t>Shot in the dark</w:t>
-      </w:r>
-      <w:r>
-        <w:t xml:space="preserve"> </w:t>
-      </w:r>
-    </w:p>
-    <w:p>
-      <w:r>
-        <w:t xml:space="preserve">One last thing we do is bid for a hotel in an auction that we do not need. </w:t>
-      </w:r>
-      <w:r>
-        <w:t xml:space="preserve">This would only be applicable in the case that </w:t>
-      </w:r>
-      <w:r>
-        <w:t xml:space="preserve">we have an empty. IN any case, our agent makes a small bid of 20 in that auction. If we get the room, we get it for a cheap price and it could possibly be used in a case where a client is coming for a stay for a single day. If we do not receive the hotel room, this means we still managed to </w:t>
-      </w:r>
-      <w:r>
-        <w:t>raise the selling price of room, a win-win for us!</w:t>
+      <w:r>
+        <w:t xml:space="preserve"> If we get the room, we get it for a cheap price and it could possibly be used in a case where a client is coming for a stay for a single day. If we do not receive the hotel room, this means we still managed to </w:t>
+      </w:r>
+      <w:r>
+        <w:t>raise the selling price of room, a win-win for us</w:t>
+      </w:r>
+      <w:r>
+        <w:t>.</w:t>
       </w:r>
     </w:p>
     <w:p>
@@ -1018,11 +858,7 @@
         <w:spacing w:after="120"/>
       </w:pPr>
       <w:r>
-        <w:t xml:space="preserve">The heading of subsections should be in Times New Roman 12-point bold with only the initial letters capitalized. (Note: For </w:t>
-      </w:r>
-      <w:r>
-        <w:lastRenderedPageBreak/>
-        <w:t xml:space="preserve">subsections and subsubsections, a word like </w:t>
+        <w:t xml:space="preserve">The heading of subsections should be in Times New Roman 12-point bold with only the initial letters capitalized. (Note: For subsections and subsubsections, a word like </w:t>
       </w:r>
       <w:r>
         <w:rPr>
@@ -1106,6 +942,7 @@
         <w:spacing w:before="120"/>
       </w:pPr>
       <w:r>
+        <w:lastRenderedPageBreak/>
         <w:t>ACKNOWLEDGMENTS</w:t>
       </w:r>
     </w:p>
@@ -1145,7 +982,7 @@
       <w:r>
         <w:t xml:space="preserve"> 15, 5 (Nov. 1993), 795-825. DOI= </w:t>
       </w:r>
-      <w:hyperlink r:id="rId11" w:history="1">
+      <w:hyperlink r:id="rId9" w:history="1">
         <w:r>
           <w:rPr>
             <w:rStyle w:val="Hyperlink"/>
@@ -1273,7 +1110,7 @@
       <w:r>
         <w:t xml:space="preserve">, 526-531. DOI= </w:t>
       </w:r>
-      <w:hyperlink r:id="rId12" w:history="1">
+      <w:hyperlink r:id="rId10" w:history="1">
         <w:r>
           <w:rPr>
             <w:rStyle w:val="Hyperlink"/>
@@ -1469,7 +1306,7 @@
       <w:r>
         <w:t xml:space="preserve">, 1-10. DOI= </w:t>
       </w:r>
-      <w:hyperlink r:id="rId13" w:history="1">
+      <w:hyperlink r:id="rId11" w:history="1">
         <w:r>
           <w:rPr>
             <w:rStyle w:val="Hyperlink"/>
@@ -1502,7 +1339,7 @@
       <w:r>
         <w:t xml:space="preserve"> 79, 5 (May. 2006), 577-590. DOI= </w:t>
       </w:r>
-      <w:hyperlink r:id="rId14" w:history="1">
+      <w:hyperlink r:id="rId12" w:history="1">
         <w:r>
           <w:rPr>
             <w:rStyle w:val="Hyperlink"/>
@@ -1570,7 +1407,7 @@
       <w:r>
         <w:t xml:space="preserve">, 19-33. DOI= </w:t>
       </w:r>
-      <w:hyperlink r:id="rId15" w:history="1">
+      <w:hyperlink r:id="rId13" w:history="1">
         <w:r>
           <w:rPr>
             <w:rStyle w:val="Hyperlink"/>

</xml_diff>